<commit_message>
added paginas de cadastro & login
</commit_message>
<xml_diff>
--- a/Documento de requisitos.docx
+++ b/Documento de requisitos.docx
@@ -262,18 +262,7 @@
           <w:lang w:val="pt-BR"/>
         </w:rPr>
         <w:br/>
-        <w:t>20</w:t>
-      </w:r>
-      <w:r>
-        <w:rPr>
-          <w:rFonts w:ascii="Times New Roman" w:hAnsi="Times New Roman" w:cs="Times New Roman"/>
-          <w:b/>
-          <w:caps/>
-          <w:sz w:val="28"/>
-          <w:szCs w:val="28"/>
-          <w:lang w:val="pt-BR"/>
-        </w:rPr>
-        <w:t>20</w:t>
+        <w:t>2020</w:t>
       </w:r>
       <w:r>
         <w:rPr>
@@ -829,24 +818,28 @@
     <w:tbl>
       <w:tblPr>
         <w:tblStyle w:val="Tabelacomgrade"/>
-        <w:tblW w:w="0" w:type="auto"/>
+        <w:tblW w:w="9538" w:type="dxa"/>
         <w:tblInd w:w="360" w:type="dxa"/>
         <w:tblLayout w:type="fixed"/>
         <w:tblLook w:val="06A0" w:firstRow="1" w:lastRow="0" w:firstColumn="1" w:lastColumn="0" w:noHBand="1" w:noVBand="1"/>
       </w:tblPr>
       <w:tblGrid>
-        <w:gridCol w:w="885"/>
-        <w:gridCol w:w="5355"/>
-        <w:gridCol w:w="3120"/>
+        <w:gridCol w:w="902"/>
+        <w:gridCol w:w="5457"/>
+        <w:gridCol w:w="3179"/>
       </w:tblGrid>
       <w:tr>
+        <w:trPr>
+          <w:trHeight w:val="335"/>
+        </w:trPr>
         <w:tc>
           <w:tcPr>
-            <w:tcW w:w="885" w:type="dxa"/>
+            <w:tcW w:w="902" w:type="dxa"/>
             <w:shd w:val="clear" w:color="auto" w:fill="2F5496" w:themeFill="accent1" w:themeFillShade="BF"/>
           </w:tcPr>
           <w:p>
             <w:pPr>
+              <w:jc w:val="center"/>
               <w:rPr>
                 <w:rFonts w:ascii="Arial" w:eastAsia="Arial" w:hAnsi="Arial" w:cs="Arial"/>
                 <w:color w:val="FFFFFF" w:themeColor="background1"/>
@@ -869,7 +862,7 @@
         </w:tc>
         <w:tc>
           <w:tcPr>
-            <w:tcW w:w="5355" w:type="dxa"/>
+            <w:tcW w:w="5457" w:type="dxa"/>
             <w:shd w:val="clear" w:color="auto" w:fill="2F5496" w:themeFill="accent1" w:themeFillShade="BF"/>
           </w:tcPr>
           <w:p>
@@ -906,7 +899,7 @@
         </w:tc>
         <w:tc>
           <w:tcPr>
-            <w:tcW w:w="3120" w:type="dxa"/>
+            <w:tcW w:w="3179" w:type="dxa"/>
             <w:shd w:val="clear" w:color="auto" w:fill="2F5496" w:themeFill="accent1" w:themeFillShade="BF"/>
           </w:tcPr>
           <w:p>
@@ -933,12 +926,16 @@
         </w:tc>
       </w:tr>
       <w:tr>
+        <w:trPr>
+          <w:trHeight w:val="687"/>
+        </w:trPr>
         <w:tc>
           <w:tcPr>
-            <w:tcW w:w="885" w:type="dxa"/>
+            <w:tcW w:w="902" w:type="dxa"/>
           </w:tcPr>
           <w:p>
             <w:pPr>
+              <w:jc w:val="center"/>
               <w:rPr>
                 <w:rFonts w:ascii="Arial" w:eastAsia="Arial" w:hAnsi="Arial" w:cs="Arial"/>
                 <w:sz w:val="28"/>
@@ -959,10 +956,11 @@
         </w:tc>
         <w:tc>
           <w:tcPr>
-            <w:tcW w:w="5355" w:type="dxa"/>
+            <w:tcW w:w="5457" w:type="dxa"/>
           </w:tcPr>
           <w:p>
             <w:pPr>
+              <w:jc w:val="center"/>
               <w:rPr>
                 <w:rFonts w:ascii="Arial" w:eastAsia="Arial" w:hAnsi="Arial" w:cs="Arial"/>
                 <w:sz w:val="28"/>
@@ -1003,7 +1001,7 @@
         </w:tc>
         <w:tc>
           <w:tcPr>
-            <w:tcW w:w="3120" w:type="dxa"/>
+            <w:tcW w:w="3179" w:type="dxa"/>
           </w:tcPr>
           <w:p>
             <w:pPr>
@@ -1027,12 +1025,16 @@
         </w:tc>
       </w:tr>
       <w:tr>
+        <w:trPr>
+          <w:trHeight w:val="1023"/>
+        </w:trPr>
         <w:tc>
           <w:tcPr>
-            <w:tcW w:w="885" w:type="dxa"/>
+            <w:tcW w:w="902" w:type="dxa"/>
           </w:tcPr>
           <w:p>
             <w:pPr>
+              <w:jc w:val="center"/>
               <w:rPr>
                 <w:rFonts w:ascii="Arial" w:eastAsia="Arial" w:hAnsi="Arial" w:cs="Arial"/>
                 <w:sz w:val="28"/>
@@ -1053,10 +1055,11 @@
         </w:tc>
         <w:tc>
           <w:tcPr>
-            <w:tcW w:w="5355" w:type="dxa"/>
+            <w:tcW w:w="5457" w:type="dxa"/>
           </w:tcPr>
           <w:p>
             <w:pPr>
+              <w:jc w:val="center"/>
               <w:rPr>
                 <w:rFonts w:ascii="Arial" w:eastAsia="Arial" w:hAnsi="Arial" w:cs="Arial"/>
                 <w:sz w:val="28"/>
@@ -1091,13 +1094,13 @@
                 <w:szCs w:val="28"/>
                 <w:lang w:val="pt-BR"/>
               </w:rPr>
-              <w:t xml:space="preserve">, baseado no campus. </w:t>
+              <w:t>, baseado no campus.</w:t>
             </w:r>
           </w:p>
         </w:tc>
         <w:tc>
           <w:tcPr>
-            <w:tcW w:w="3120" w:type="dxa"/>
+            <w:tcW w:w="3179" w:type="dxa"/>
           </w:tcPr>
           <w:p>
             <w:pPr>
@@ -1121,12 +1124,16 @@
         </w:tc>
       </w:tr>
       <w:tr>
+        <w:trPr>
+          <w:trHeight w:val="671"/>
+        </w:trPr>
         <w:tc>
           <w:tcPr>
-            <w:tcW w:w="885" w:type="dxa"/>
+            <w:tcW w:w="902" w:type="dxa"/>
           </w:tcPr>
           <w:p>
             <w:pPr>
+              <w:jc w:val="center"/>
               <w:rPr>
                 <w:rFonts w:ascii="Arial" w:eastAsia="Arial" w:hAnsi="Arial" w:cs="Arial"/>
                 <w:sz w:val="28"/>
@@ -1147,10 +1154,11 @@
         </w:tc>
         <w:tc>
           <w:tcPr>
-            <w:tcW w:w="5355" w:type="dxa"/>
+            <w:tcW w:w="5457" w:type="dxa"/>
           </w:tcPr>
           <w:p>
             <w:pPr>
+              <w:jc w:val="center"/>
               <w:rPr>
                 <w:rFonts w:ascii="Arial" w:eastAsia="Arial" w:hAnsi="Arial" w:cs="Arial"/>
                 <w:sz w:val="28"/>
@@ -1171,7 +1179,7 @@
         </w:tc>
         <w:tc>
           <w:tcPr>
-            <w:tcW w:w="3120" w:type="dxa"/>
+            <w:tcW w:w="3179" w:type="dxa"/>
           </w:tcPr>
           <w:p>
             <w:pPr>
@@ -1182,16 +1190,29 @@
                 <w:lang w:val="pt-BR"/>
               </w:rPr>
             </w:pPr>
+            <w:r>
+              <w:rPr>
+                <w:rFonts w:ascii="Arial" w:eastAsia="Arial" w:hAnsi="Arial" w:cs="Arial"/>
+                <w:sz w:val="28"/>
+                <w:szCs w:val="28"/>
+                <w:lang w:val="pt-BR"/>
+              </w:rPr>
+              <w:t>Rodrigo</w:t>
+            </w:r>
           </w:p>
         </w:tc>
       </w:tr>
       <w:tr>
+        <w:trPr>
+          <w:trHeight w:val="607"/>
+        </w:trPr>
         <w:tc>
           <w:tcPr>
-            <w:tcW w:w="885" w:type="dxa"/>
+            <w:tcW w:w="902" w:type="dxa"/>
           </w:tcPr>
           <w:p>
             <w:pPr>
+              <w:jc w:val="center"/>
               <w:rPr>
                 <w:rFonts w:ascii="Arial" w:eastAsia="Arial" w:hAnsi="Arial" w:cs="Arial"/>
                 <w:sz w:val="28"/>
@@ -1212,10 +1233,11 @@
         </w:tc>
         <w:tc>
           <w:tcPr>
-            <w:tcW w:w="5355" w:type="dxa"/>
+            <w:tcW w:w="5457" w:type="dxa"/>
           </w:tcPr>
           <w:p>
             <w:pPr>
+              <w:jc w:val="center"/>
               <w:rPr>
                 <w:rFonts w:ascii="Arial" w:eastAsia="Arial" w:hAnsi="Arial" w:cs="Arial"/>
                 <w:sz w:val="28"/>
@@ -1239,13 +1261,13 @@
                 <w:szCs w:val="28"/>
                 <w:lang w:val="pt-BR"/>
               </w:rPr>
-              <w:t>mostrará os métodos de pagamento e os salvará para compras futuras</w:t>
+              <w:t>cadastrará usuários</w:t>
             </w:r>
           </w:p>
         </w:tc>
         <w:tc>
           <w:tcPr>
-            <w:tcW w:w="3120" w:type="dxa"/>
+            <w:tcW w:w="3179" w:type="dxa"/>
           </w:tcPr>
           <w:p>
             <w:pPr>
@@ -1256,16 +1278,29 @@
                 <w:lang w:val="pt-BR"/>
               </w:rPr>
             </w:pPr>
+            <w:r>
+              <w:rPr>
+                <w:rFonts w:ascii="Arial" w:eastAsia="Arial" w:hAnsi="Arial" w:cs="Arial"/>
+                <w:sz w:val="28"/>
+                <w:szCs w:val="28"/>
+                <w:lang w:val="pt-BR"/>
+              </w:rPr>
+              <w:t>Rodrigo</w:t>
+            </w:r>
           </w:p>
         </w:tc>
       </w:tr>
       <w:tr>
+        <w:trPr>
+          <w:trHeight w:val="671"/>
+        </w:trPr>
         <w:tc>
           <w:tcPr>
-            <w:tcW w:w="885" w:type="dxa"/>
+            <w:tcW w:w="902" w:type="dxa"/>
           </w:tcPr>
           <w:p>
             <w:pPr>
+              <w:jc w:val="center"/>
               <w:rPr>
                 <w:rFonts w:ascii="Arial" w:eastAsia="Arial" w:hAnsi="Arial" w:cs="Arial"/>
                 <w:sz w:val="28"/>
@@ -1286,10 +1321,11 @@
         </w:tc>
         <w:tc>
           <w:tcPr>
-            <w:tcW w:w="5355" w:type="dxa"/>
+            <w:tcW w:w="5457" w:type="dxa"/>
           </w:tcPr>
           <w:p>
             <w:pPr>
+              <w:jc w:val="center"/>
               <w:rPr>
                 <w:rFonts w:ascii="Arial" w:eastAsia="Arial" w:hAnsi="Arial" w:cs="Arial"/>
                 <w:sz w:val="28"/>
@@ -1311,7 +1347,7 @@
         </w:tc>
         <w:tc>
           <w:tcPr>
-            <w:tcW w:w="3120" w:type="dxa"/>
+            <w:tcW w:w="3179" w:type="dxa"/>
           </w:tcPr>
           <w:p>
             <w:pPr>
@@ -1322,6 +1358,173 @@
                 <w:lang w:val="pt-BR"/>
               </w:rPr>
             </w:pPr>
+            <w:r>
+              <w:rPr>
+                <w:rFonts w:ascii="Arial" w:eastAsia="Arial" w:hAnsi="Arial" w:cs="Arial"/>
+                <w:sz w:val="28"/>
+                <w:szCs w:val="28"/>
+                <w:lang w:val="pt-BR"/>
+              </w:rPr>
+              <w:t>Rodrigo</w:t>
+            </w:r>
+          </w:p>
+        </w:tc>
+      </w:tr>
+      <w:tr>
+        <w:trPr>
+          <w:trHeight w:val="671"/>
+        </w:trPr>
+        <w:tc>
+          <w:tcPr>
+            <w:tcW w:w="902" w:type="dxa"/>
+          </w:tcPr>
+          <w:p>
+            <w:pPr>
+              <w:jc w:val="center"/>
+              <w:rPr>
+                <w:rFonts w:ascii="Arial" w:eastAsia="Arial" w:hAnsi="Arial" w:cs="Arial"/>
+                <w:sz w:val="28"/>
+                <w:szCs w:val="28"/>
+                <w:lang w:val="pt-BR"/>
+              </w:rPr>
+            </w:pPr>
+            <w:r>
+              <w:rPr>
+                <w:rFonts w:ascii="Arial" w:eastAsia="Arial" w:hAnsi="Arial" w:cs="Arial"/>
+                <w:sz w:val="28"/>
+                <w:szCs w:val="28"/>
+                <w:lang w:val="pt-BR"/>
+              </w:rPr>
+              <w:t>006</w:t>
+            </w:r>
+          </w:p>
+        </w:tc>
+        <w:tc>
+          <w:tcPr>
+            <w:tcW w:w="5457" w:type="dxa"/>
+          </w:tcPr>
+          <w:p>
+            <w:pPr>
+              <w:jc w:val="center"/>
+              <w:rPr>
+                <w:rFonts w:ascii="Arial" w:eastAsia="Arial" w:hAnsi="Arial" w:cs="Arial"/>
+                <w:sz w:val="28"/>
+                <w:szCs w:val="28"/>
+                <w:lang w:val="pt-BR"/>
+              </w:rPr>
+            </w:pPr>
+            <w:r>
+              <w:rPr>
+                <w:rFonts w:ascii="Arial" w:eastAsia="Arial" w:hAnsi="Arial" w:cs="Arial"/>
+                <w:sz w:val="28"/>
+                <w:szCs w:val="28"/>
+                <w:lang w:val="pt-BR"/>
+              </w:rPr>
+              <w:t>O sistema deve permitir remoção de itens do carrinho</w:t>
+            </w:r>
+          </w:p>
+        </w:tc>
+        <w:tc>
+          <w:tcPr>
+            <w:tcW w:w="3179" w:type="dxa"/>
+          </w:tcPr>
+          <w:p>
+            <w:pPr>
+              <w:rPr>
+                <w:rFonts w:ascii="Arial" w:eastAsia="Arial" w:hAnsi="Arial" w:cs="Arial"/>
+                <w:sz w:val="28"/>
+                <w:szCs w:val="28"/>
+                <w:lang w:val="pt-BR"/>
+              </w:rPr>
+            </w:pPr>
+            <w:r>
+              <w:rPr>
+                <w:rFonts w:ascii="Arial" w:eastAsia="Arial" w:hAnsi="Arial" w:cs="Arial"/>
+                <w:sz w:val="28"/>
+                <w:szCs w:val="28"/>
+                <w:lang w:val="pt-BR"/>
+              </w:rPr>
+              <w:t>Rodrigo</w:t>
+            </w:r>
+          </w:p>
+        </w:tc>
+      </w:tr>
+      <w:tr>
+        <w:trPr>
+          <w:trHeight w:val="671"/>
+        </w:trPr>
+        <w:tc>
+          <w:tcPr>
+            <w:tcW w:w="902" w:type="dxa"/>
+          </w:tcPr>
+          <w:p>
+            <w:pPr>
+              <w:jc w:val="center"/>
+              <w:rPr>
+                <w:rFonts w:ascii="Arial" w:eastAsia="Arial" w:hAnsi="Arial" w:cs="Arial"/>
+                <w:sz w:val="28"/>
+                <w:szCs w:val="28"/>
+                <w:lang w:val="pt-BR"/>
+              </w:rPr>
+            </w:pPr>
+            <w:r>
+              <w:rPr>
+                <w:rFonts w:ascii="Arial" w:eastAsia="Arial" w:hAnsi="Arial" w:cs="Arial"/>
+                <w:sz w:val="28"/>
+                <w:szCs w:val="28"/>
+                <w:lang w:val="pt-BR"/>
+              </w:rPr>
+              <w:t>007</w:t>
+            </w:r>
+          </w:p>
+        </w:tc>
+        <w:tc>
+          <w:tcPr>
+            <w:tcW w:w="5457" w:type="dxa"/>
+          </w:tcPr>
+          <w:p>
+            <w:pPr>
+              <w:jc w:val="center"/>
+              <w:rPr>
+                <w:rFonts w:ascii="Arial" w:eastAsia="Arial" w:hAnsi="Arial" w:cs="Arial"/>
+                <w:sz w:val="28"/>
+                <w:szCs w:val="28"/>
+                <w:lang w:val="pt-BR"/>
+              </w:rPr>
+            </w:pPr>
+            <w:r>
+              <w:rPr>
+                <w:rFonts w:ascii="Arial" w:eastAsia="Arial" w:hAnsi="Arial" w:cs="Arial"/>
+                <w:sz w:val="28"/>
+                <w:szCs w:val="28"/>
+                <w:lang w:val="pt-BR"/>
+              </w:rPr>
+              <w:t>Sistema deve exibir um histórico de compras do usuário</w:t>
+            </w:r>
+          </w:p>
+        </w:tc>
+        <w:tc>
+          <w:tcPr>
+            <w:tcW w:w="3179" w:type="dxa"/>
+          </w:tcPr>
+          <w:p>
+            <w:pPr>
+              <w:rPr>
+                <w:rFonts w:ascii="Arial" w:eastAsia="Arial" w:hAnsi="Arial" w:cs="Arial"/>
+                <w:sz w:val="28"/>
+                <w:szCs w:val="28"/>
+                <w:lang w:val="pt-BR"/>
+              </w:rPr>
+            </w:pPr>
+            <w:r>
+              <w:rPr>
+                <w:rFonts w:ascii="Arial" w:eastAsia="Arial" w:hAnsi="Arial" w:cs="Arial"/>
+                <w:sz w:val="28"/>
+                <w:szCs w:val="28"/>
+                <w:lang w:val="pt-BR"/>
+              </w:rPr>
+              <w:t>Advinha</w:t>
+            </w:r>
           </w:p>
         </w:tc>
       </w:tr>
@@ -1349,26 +1552,44 @@
       </w:pPr>
       <w:r>
         <w:rPr>
-          <w:rFonts w:eastAsia="Arial" w:cs="Arial"/>
+          <w:rFonts w:eastAsia="Calibri"/>
+          <w:bCs/>
+          <w:lang w:val="pt-BR"/>
+        </w:rPr>
+        <w:lastRenderedPageBreak/>
+        <w:t>Mapa do site</w:t>
+      </w:r>
+      <w:r>
+        <w:rPr>
+          <w:rFonts w:eastAsia="Arial"/>
+          <w:lang w:val="pt-BR"/>
+        </w:rPr>
+        <w:t xml:space="preserve"> </w:t>
+      </w:r>
+    </w:p>
+    <w:p>
+      <w:pPr>
+        <w:jc w:val="center"/>
+        <w:rPr>
+          <w:rFonts w:ascii="Arial" w:eastAsia="Arial" w:hAnsi="Arial" w:cs="Arial"/>
+          <w:sz w:val="24"/>
+          <w:szCs w:val="24"/>
+          <w:lang w:val="pt-BR"/>
+        </w:rPr>
+      </w:pPr>
+      <w:r>
+        <w:rPr>
+          <w:rFonts w:ascii="Arial" w:eastAsia="Arial" w:hAnsi="Arial" w:cs="Arial"/>
           <w:noProof/>
           <w:sz w:val="24"/>
           <w:szCs w:val="24"/>
           <w:lang w:val="pt-BR"/>
         </w:rPr>
-        <w:lastRenderedPageBreak/>
         <w:drawing>
-          <wp:anchor distT="0" distB="0" distL="114300" distR="114300" simplePos="0" relativeHeight="251658240" behindDoc="0" locked="0" layoutInCell="1" allowOverlap="1" wp14:anchorId="259A84C1" wp14:editId="2C01E76C">
-            <wp:simplePos x="0" y="0"/>
-            <wp:positionH relativeFrom="margin">
-              <wp:posOffset>1801495</wp:posOffset>
-            </wp:positionH>
-            <wp:positionV relativeFrom="paragraph">
-              <wp:posOffset>314325</wp:posOffset>
-            </wp:positionV>
-            <wp:extent cx="2407920" cy="6048375"/>
-            <wp:effectExtent l="0" t="0" r="0" b="0"/>
-            <wp:wrapSquare wrapText="bothSides"/>
-            <wp:docPr id="1" name="Imagem 1" descr="Uma imagem contendo Diagrama&#10;&#10;Descrição gerada automaticamente"/>
+          <wp:inline distT="0" distB="0" distL="0" distR="0" wp14:anchorId="6A1E2C00" wp14:editId="09B707AA">
+            <wp:extent cx="2244090" cy="7667625"/>
+            <wp:effectExtent l="0" t="0" r="3810" b="9525"/>
+            <wp:docPr id="2" name="Imagem 2" descr="Interface gráfica do usuário, Aplicativo&#10;&#10;Descrição gerada automaticamente"/>
             <wp:cNvGraphicFramePr>
               <a:graphicFrameLocks xmlns:a="http://schemas.openxmlformats.org/drawingml/2006/main" noChangeAspect="1"/>
             </wp:cNvGraphicFramePr>
@@ -1376,7 +1597,7 @@
               <a:graphicData uri="http://schemas.openxmlformats.org/drawingml/2006/picture">
                 <pic:pic xmlns:pic="http://schemas.openxmlformats.org/drawingml/2006/picture">
                   <pic:nvPicPr>
-                    <pic:cNvPr id="1" name="Imagem 1" descr="Uma imagem contendo Diagrama&#10;&#10;Descrição gerada automaticamente"/>
+                    <pic:cNvPr id="2" name="Imagem 2" descr="Interface gráfica do usuário, Aplicativo&#10;&#10;Descrição gerada automaticamente"/>
                     <pic:cNvPicPr/>
                   </pic:nvPicPr>
                   <pic:blipFill>
@@ -1394,7 +1615,7 @@
                   <pic:spPr>
                     <a:xfrm>
                       <a:off x="0" y="0"/>
-                      <a:ext cx="2407920" cy="6048375"/>
+                      <a:ext cx="2244090" cy="7667625"/>
                     </a:xfrm>
                     <a:prstGeom prst="rect">
                       <a:avLst/>
@@ -1403,40 +1624,9 @@
                 </pic:pic>
               </a:graphicData>
             </a:graphic>
-            <wp14:sizeRelH relativeFrom="margin">
-              <wp14:pctWidth>0</wp14:pctWidth>
-            </wp14:sizeRelH>
-            <wp14:sizeRelV relativeFrom="margin">
-              <wp14:pctHeight>0</wp14:pctHeight>
-            </wp14:sizeRelV>
-          </wp:anchor>
+          </wp:inline>
         </w:drawing>
       </w:r>
-      <w:r>
-        <w:rPr>
-          <w:rFonts w:eastAsia="Calibri"/>
-          <w:bCs/>
-          <w:lang w:val="pt-BR"/>
-        </w:rPr>
-        <w:t>Mapa do site</w:t>
-      </w:r>
-      <w:r>
-        <w:rPr>
-          <w:rFonts w:eastAsia="Arial"/>
-          <w:lang w:val="pt-BR"/>
-        </w:rPr>
-        <w:t xml:space="preserve"> </w:t>
-      </w:r>
-    </w:p>
-    <w:p>
-      <w:pPr>
-        <w:rPr>
-          <w:rFonts w:ascii="Arial" w:eastAsia="Arial" w:hAnsi="Arial" w:cs="Arial"/>
-          <w:sz w:val="24"/>
-          <w:szCs w:val="24"/>
-          <w:lang w:val="pt-BR"/>
-        </w:rPr>
-      </w:pPr>
     </w:p>
     <w:sectPr>
       <w:pgSz w:w="12240" w:h="15840" w:code="1"/>

</xml_diff>